<commit_message>
Update source file RO CrisisText Video Scripts (Political).docx
</commit_message>
<xml_diff>
--- a/translations/parent_text_crisis_romania/en/RO CrisisText Video Scripts (Political).docx
+++ b/translations/parent_text_crisis_romania/en/RO CrisisText Video Scripts (Political).docx
@@ -848,7 +848,7 @@
               <w:rPr>
                 <w:rtl w:val="0"/>
               </w:rPr>
-              <w:t xml:space="preserve">Here are three tips on making routines to spend time together with your children.</w:t>
+              <w:t xml:space="preserve">Here are five tips to help you get ready to travel with children in case of a crisis situation:</w:t>
             </w:r>
           </w:p>
         </w:tc>
@@ -1748,7 +1748,20 @@
               <w:rPr>
                 <w:rtl w:val="0"/>
               </w:rPr>
-              <w:t xml:space="preserve"> Write child’s full name and phone number</w:t>
+              <w:t xml:space="preserve">Write child’s full name and </w:t>
+            </w:r>
+            <w:r>
+              <w:rPr>
+                <w:highlight w:val="yellow"/>
+                <w:rtl w:val="0"/>
+              </w:rPr>
+              <w:t xml:space="preserve">caregiver’s</w:t>
+            </w:r>
+            <w:r>
+              <w:rPr>
+                <w:rtl w:val="0"/>
+              </w:rPr>
+              <w:t xml:space="preserve"> phone number</w:t>
             </w:r>
           </w:p>
         </w:tc>
@@ -2541,7 +2554,7 @@
       <w:tr>
         <w:trPr>
           <w:cantSplit w:val="0"/>
-          <w:trHeight w:val="2570.7421875" w:hRule="atLeast"/>
+          <w:trHeight w:val="2040" w:hRule="atLeast"/>
           <w:tblHeader w:val="0"/>
         </w:trPr>
         <w:tc>
@@ -2665,27 +2678,6 @@
                 <w:rtl w:val="0"/>
               </w:rPr>
               <w:t xml:space="preserve">Lie and pretend to be friendly </w:t>
-            </w:r>
-          </w:p>
-          <w:p>
-            <w:pPr>
-              <w:rPr/>
-            </w:pPr>
-            <w:r>
-              <w:rPr>
-                <w:rtl w:val="0"/>
-              </w:rPr>
-            </w:r>
-          </w:p>
-          <w:p>
-            <w:pPr>
-              <w:rPr/>
-            </w:pPr>
-            <w:r>
-              <w:rPr>
-                <w:rtl w:val="0"/>
-              </w:rPr>
-              <w:t xml:space="preserve">They get children to go with them or do things they don’t want to do.</w:t>
             </w:r>
           </w:p>
         </w:tc>
@@ -3491,7 +3483,7 @@
               <w:rPr>
                 <w:rtl w:val="0"/>
               </w:rPr>
-              <w:t xml:space="preserve">Spot signs that something is wrong </w:t>
+              <w:t xml:space="preserve">Spot signs that something might be wrong </w:t>
             </w:r>
           </w:p>
           <w:p>
@@ -3515,52 +3507,6 @@
                 <w:rtl w:val="0"/>
               </w:rPr>
               <w:t xml:space="preserve">Changes in mood or behaviour </w:t>
-            </w:r>
-          </w:p>
-          <w:p>
-            <w:pPr>
-              <w:widowControl w:val="0"/>
-              <w:rPr/>
-            </w:pPr>
-            <w:r>
-              <w:rPr>
-                <w:rtl w:val="0"/>
-              </w:rPr>
-            </w:r>
-          </w:p>
-          <w:p>
-            <w:pPr>
-              <w:widowControl w:val="0"/>
-              <w:rPr/>
-            </w:pPr>
-            <w:r>
-              <w:rPr>
-                <w:rtl w:val="0"/>
-              </w:rPr>
-              <w:t xml:space="preserve">Notice secretive  </w:t>
-            </w:r>
-          </w:p>
-          <w:p>
-            <w:pPr>
-              <w:widowControl w:val="0"/>
-              <w:rPr/>
-            </w:pPr>
-            <w:r>
-              <w:rPr>
-                <w:rtl w:val="0"/>
-              </w:rPr>
-            </w:r>
-          </w:p>
-          <w:p>
-            <w:pPr>
-              <w:widowControl w:val="0"/>
-              <w:rPr/>
-            </w:pPr>
-            <w:r>
-              <w:rPr>
-                <w:rtl w:val="0"/>
-              </w:rPr>
-              <w:t xml:space="preserve">Check in and show you care</w:t>
             </w:r>
             <w:r>
               <w:rPr>
@@ -5147,7 +5093,7 @@
 
 <file path=customXML/item1.xml><?xml version="1.0" encoding="utf-8"?>
 <go:gDocsCustomXmlDataStorage xmlns:go="http://customooxmlschemas.google.com/" xmlns:r="http://schemas.openxmlformats.org/officeDocument/2006/relationships" uri="GoogleDocsCustomDataVersion2">
-  <go:docsCustomData xmlns:go="http://customooxmlschemas.google.com/" roundtripDataSignature="AMtx7mjZQhHiliYQrfKveyHPMRDR6l/SDQ==">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</go:docsCustomData>
+  <go:docsCustomData xmlns:go="http://customooxmlschemas.google.com/" roundtripDataSignature="AMtx7mgyaI974r0XFyxgcsNIx1yEcR9CCw==">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</go:docsCustomData>
 </go:gDocsCustomXmlDataStorage>
 </file>
 

</xml_diff>